<commit_message>
Updated Readme and added new notebooks
</commit_message>
<xml_diff>
--- a/datasets/clum/maps/CLUM_DescriptiveMetadata_December2020.docx
+++ b/datasets/clum/maps/CLUM_DescriptiveMetadata_December2020.docx
@@ -30192,9 +30192,10 @@
 </file>
 
 <file path=customXml/item1.xml><?xml version="1.0" encoding="utf-8"?>
-<ct:contentTypeSchema xmlns:ct="http://schemas.microsoft.com/office/2006/metadata/contentType" xmlns:ma="http://schemas.microsoft.com/office/2006/metadata/properties/metaAttributes" ct:_="" ma:_="" ma:contentTypeName="Document" ma:contentTypeID="0x0101002B4BC506A7ACE74388471B782A0ABF06" ma:contentTypeVersion="6" ma:contentTypeDescription="Create a new document." ma:contentTypeScope="" ma:versionID="f221ca8a53cbd49a6475b9839eb72bdf">
-  <xsd:schema xmlns:xsd="http://www.w3.org/2001/XMLSchema" xmlns:xs="http://www.w3.org/2001/XMLSchema" xmlns:p="http://schemas.microsoft.com/office/2006/metadata/properties" xmlns:ns2="81712317-aa7a-45f0-bd7f-76f2a4407e9a" targetNamespace="http://schemas.microsoft.com/office/2006/metadata/properties" ma:root="true" ma:fieldsID="1d1113688154ac64a4ec4d9aed1c1168" ns2:_="">
+<ct:contentTypeSchema xmlns:ct="http://schemas.microsoft.com/office/2006/metadata/contentType" xmlns:ma="http://schemas.microsoft.com/office/2006/metadata/properties/metaAttributes" ct:_="" ma:_="" ma:contentTypeName="Document" ma:contentTypeID="0x0101002B4BC506A7ACE74388471B782A0ABF06" ma:contentTypeVersion="13" ma:contentTypeDescription="Create a new document." ma:contentTypeScope="" ma:versionID="ae33f4cfdff069e5b7f63e1497d4e933">
+  <xsd:schema xmlns:xsd="http://www.w3.org/2001/XMLSchema" xmlns:xs="http://www.w3.org/2001/XMLSchema" xmlns:p="http://schemas.microsoft.com/office/2006/metadata/properties" xmlns:ns2="81712317-aa7a-45f0-bd7f-76f2a4407e9a" xmlns:ns3="da86e3d8-feed-4ce9-b24c-b7bcc1733f74" targetNamespace="http://schemas.microsoft.com/office/2006/metadata/properties" ma:root="true" ma:fieldsID="36bc2470a54348f46b5201d50f906297" ns2:_="" ns3:_="">
     <xsd:import namespace="81712317-aa7a-45f0-bd7f-76f2a4407e9a"/>
+    <xsd:import namespace="da86e3d8-feed-4ce9-b24c-b7bcc1733f74"/>
     <xsd:element name="properties">
       <xsd:complexType>
         <xsd:sequence>
@@ -30207,6 +30208,12 @@
                 <xsd:element ref="ns2:MediaServiceOCR" minOccurs="0"/>
                 <xsd:element ref="ns2:MediaServiceGenerationTime" minOccurs="0"/>
                 <xsd:element ref="ns2:MediaServiceEventHashCode" minOccurs="0"/>
+                <xsd:element ref="ns2:MediaServiceAutoKeyPoints" minOccurs="0"/>
+                <xsd:element ref="ns2:MediaServiceKeyPoints" minOccurs="0"/>
+                <xsd:element ref="ns3:SharedWithUsers" minOccurs="0"/>
+                <xsd:element ref="ns3:SharedWithDetails" minOccurs="0"/>
+                <xsd:element ref="ns2:lcf76f155ced4ddcb4097134ff3c332f" minOccurs="0"/>
+                <xsd:element ref="ns3:TaxCatchAll" minOccurs="0"/>
               </xsd:all>
             </xsd:complexType>
           </xsd:element>
@@ -30248,6 +30255,66 @@
       <xsd:simpleType>
         <xsd:restriction base="dms:Text"/>
       </xsd:simpleType>
+    </xsd:element>
+    <xsd:element name="MediaServiceAutoKeyPoints" ma:index="14" nillable="true" ma:displayName="MediaServiceAutoKeyPoints" ma:hidden="true" ma:internalName="MediaServiceAutoKeyPoints" ma:readOnly="true">
+      <xsd:simpleType>
+        <xsd:restriction base="dms:Note"/>
+      </xsd:simpleType>
+    </xsd:element>
+    <xsd:element name="MediaServiceKeyPoints" ma:index="15" nillable="true" ma:displayName="KeyPoints" ma:internalName="MediaServiceKeyPoints" ma:readOnly="true">
+      <xsd:simpleType>
+        <xsd:restriction base="dms:Note">
+          <xsd:maxLength value="255"/>
+        </xsd:restriction>
+      </xsd:simpleType>
+    </xsd:element>
+    <xsd:element name="lcf76f155ced4ddcb4097134ff3c332f" ma:index="19" nillable="true" ma:taxonomy="true" ma:internalName="lcf76f155ced4ddcb4097134ff3c332f" ma:taxonomyFieldName="MediaServiceImageTags" ma:displayName="Image Tags" ma:readOnly="false" ma:fieldId="{5cf76f15-5ced-4ddc-b409-7134ff3c332f}" ma:taxonomyMulti="true" ma:sspId="6c391430-282c-4efc-a0b4-564a13fcb9cf" ma:termSetId="09814cd3-568e-fe90-9814-8d621ff8fb84" ma:anchorId="fba54fb3-c3e1-fe81-a776-ca4b69148c4d" ma:open="true" ma:isKeyword="false">
+      <xsd:complexType>
+        <xsd:sequence>
+          <xsd:element ref="pc:Terms" minOccurs="0" maxOccurs="1"/>
+        </xsd:sequence>
+      </xsd:complexType>
+    </xsd:element>
+  </xsd:schema>
+  <xsd:schema xmlns:xsd="http://www.w3.org/2001/XMLSchema" xmlns:xs="http://www.w3.org/2001/XMLSchema" xmlns:dms="http://schemas.microsoft.com/office/2006/documentManagement/types" xmlns:pc="http://schemas.microsoft.com/office/infopath/2007/PartnerControls" targetNamespace="da86e3d8-feed-4ce9-b24c-b7bcc1733f74" elementFormDefault="qualified">
+    <xsd:import namespace="http://schemas.microsoft.com/office/2006/documentManagement/types"/>
+    <xsd:import namespace="http://schemas.microsoft.com/office/infopath/2007/PartnerControls"/>
+    <xsd:element name="SharedWithUsers" ma:index="16" nillable="true" ma:displayName="Shared With" ma:internalName="SharedWithUsers" ma:readOnly="true">
+      <xsd:complexType>
+        <xsd:complexContent>
+          <xsd:extension base="dms:UserMulti">
+            <xsd:sequence>
+              <xsd:element name="UserInfo" minOccurs="0" maxOccurs="unbounded">
+                <xsd:complexType>
+                  <xsd:sequence>
+                    <xsd:element name="DisplayName" type="xsd:string" minOccurs="0"/>
+                    <xsd:element name="AccountId" type="dms:UserId" minOccurs="0" nillable="true"/>
+                    <xsd:element name="AccountType" type="xsd:string" minOccurs="0"/>
+                  </xsd:sequence>
+                </xsd:complexType>
+              </xsd:element>
+            </xsd:sequence>
+          </xsd:extension>
+        </xsd:complexContent>
+      </xsd:complexType>
+    </xsd:element>
+    <xsd:element name="SharedWithDetails" ma:index="17" nillable="true" ma:displayName="Shared With Details" ma:internalName="SharedWithDetails" ma:readOnly="true">
+      <xsd:simpleType>
+        <xsd:restriction base="dms:Note">
+          <xsd:maxLength value="255"/>
+        </xsd:restriction>
+      </xsd:simpleType>
+    </xsd:element>
+    <xsd:element name="TaxCatchAll" ma:index="20" nillable="true" ma:displayName="Taxonomy Catch All Column" ma:hidden="true" ma:list="{8f16d1ce-f4f4-463f-8ba8-13ca399922a5}" ma:internalName="TaxCatchAll" ma:showField="CatchAllData" ma:web="da86e3d8-feed-4ce9-b24c-b7bcc1733f74">
+      <xsd:complexType>
+        <xsd:complexContent>
+          <xsd:extension base="dms:MultiChoiceLookup">
+            <xsd:sequence>
+              <xsd:element name="Value" type="dms:Lookup" maxOccurs="unbounded" minOccurs="0" nillable="true"/>
+            </xsd:sequence>
+          </xsd:extension>
+        </xsd:complexContent>
+      </xsd:complexType>
     </xsd:element>
   </xsd:schema>
   <xsd:schema xmlns="http://schemas.openxmlformats.org/package/2006/metadata/core-properties" xmlns:xsd="http://www.w3.org/2001/XMLSchema" xmlns:xsi="http://www.w3.org/2001/XMLSchema-instance" xmlns:dc="http://purl.org/dc/elements/1.1/" xmlns:dcterms="http://purl.org/dc/terms/" xmlns:odoc="http://schemas.microsoft.com/internal/obd" targetNamespace="http://schemas.openxmlformats.org/package/2006/metadata/core-properties" elementFormDefault="qualified" attributeFormDefault="unqualified" blockDefault="#all">
@@ -30351,7 +30418,12 @@
 
 <file path=customXml/item2.xml><?xml version="1.0" encoding="utf-8"?>
 <p:properties xmlns:p="http://schemas.microsoft.com/office/2006/metadata/properties" xmlns:xsi="http://www.w3.org/2001/XMLSchema-instance" xmlns:pc="http://schemas.microsoft.com/office/infopath/2007/PartnerControls">
-  <documentManagement/>
+  <documentManagement>
+    <TaxCatchAll xmlns="da86e3d8-feed-4ce9-b24c-b7bcc1733f74" xsi:nil="true"/>
+    <lcf76f155ced4ddcb4097134ff3c332f xmlns="81712317-aa7a-45f0-bd7f-76f2a4407e9a">
+      <Terms xmlns="http://schemas.microsoft.com/office/infopath/2007/PartnerControls"/>
+    </lcf76f155ced4ddcb4097134ff3c332f>
+  </documentManagement>
 </p:properties>
 </file>
 
@@ -30369,7 +30441,7 @@
 </file>
 
 <file path=customXml/itemProps1.xml><?xml version="1.0" encoding="utf-8"?>
-<ds:datastoreItem xmlns:ds="http://schemas.openxmlformats.org/officeDocument/2006/customXml" ds:itemID="{472AE307-3868-4C62-9575-2020F9758F0C}"/>
+<ds:datastoreItem xmlns:ds="http://schemas.openxmlformats.org/officeDocument/2006/customXml" ds:itemID="{E6E71887-D2E2-42C5-A971-1DA93E3D5BAF}"/>
 </file>
 
 <file path=customXml/itemProps2.xml><?xml version="1.0" encoding="utf-8"?>

</xml_diff>